<commit_message>
implementation introduction chapter 1
</commit_message>
<xml_diff>
--- a/Projektbericht.docx
+++ b/Projektbericht.docx
@@ -206,6 +206,7 @@
           <w:color w:val="FF0000"/>
           <w:sz w:val="44"/>
           <w:szCs w:val="48"/>
+          <w:lang w:val="en-GB"/>
         </w:rPr>
       </w:pPr>
       <w:r>
@@ -213,6 +214,7 @@
           <w:color w:val="FF0000"/>
           <w:sz w:val="44"/>
           <w:szCs w:val="48"/>
+          <w:lang w:val="en-GB"/>
         </w:rPr>
         <w:t>Bastian was HERE</w:t>
       </w:r>
@@ -223,6 +225,7 @@
         <w:rPr>
           <w:sz w:val="44"/>
           <w:szCs w:val="48"/>
+          <w:lang w:val="en-GB"/>
         </w:rPr>
       </w:pPr>
     </w:p>
@@ -232,28 +235,60 @@
         <w:rPr>
           <w:sz w:val="44"/>
           <w:szCs w:val="40"/>
+          <w:lang w:val="en-GB"/>
         </w:rPr>
       </w:pPr>
       <w:r>
         <w:rPr>
           <w:sz w:val="44"/>
           <w:szCs w:val="40"/>
-        </w:rPr>
-        <w:t xml:space="preserve">Oliver Leibbrand, Bastian Melchior, Harald Keller, </w:t>
-      </w:r>
+          <w:lang w:val="en-GB"/>
+        </w:rPr>
+        <w:t xml:space="preserve">Oliver </w:t>
+      </w:r>
+      <w:proofErr w:type="spellStart"/>
       <w:r>
         <w:rPr>
           <w:sz w:val="44"/>
           <w:szCs w:val="40"/>
-        </w:rPr>
-        <w:t>Jonas Suchanek</w:t>
-      </w:r>
+          <w:lang w:val="en-GB"/>
+        </w:rPr>
+        <w:t>Leibbrand</w:t>
+      </w:r>
+      <w:proofErr w:type="spellEnd"/>
+      <w:r>
+        <w:rPr>
+          <w:sz w:val="44"/>
+          <w:szCs w:val="40"/>
+          <w:lang w:val="en-GB"/>
+        </w:rPr>
+        <w:t xml:space="preserve">, Bastian Melchior, Harald Keller, </w:t>
+      </w:r>
+      <w:r>
+        <w:rPr>
+          <w:sz w:val="44"/>
+          <w:szCs w:val="40"/>
+          <w:lang w:val="en-GB"/>
+        </w:rPr>
+        <w:t xml:space="preserve">Jonas </w:t>
+      </w:r>
+      <w:proofErr w:type="spellStart"/>
+      <w:r>
+        <w:rPr>
+          <w:sz w:val="44"/>
+          <w:szCs w:val="40"/>
+          <w:lang w:val="en-GB"/>
+        </w:rPr>
+        <w:t>Suchanek</w:t>
+      </w:r>
+      <w:proofErr w:type="spellEnd"/>
     </w:p>
     <w:p>
       <w:pPr>
         <w:rPr>
           <w:sz w:val="36"/>
           <w:szCs w:val="36"/>
+          <w:lang w:val="en-GB"/>
         </w:rPr>
       </w:pPr>
     </w:p>
@@ -2626,16 +2661,31 @@
       <w:bookmarkEnd w:id="1"/>
     </w:p>
     <w:p>
-      <w:fldSimple w:instr=" TOC \h \z \c &quot;Abb.&quot; ">
-        <w:r>
-          <w:rPr>
-            <w:b/>
-            <w:bCs/>
-            <w:noProof/>
-          </w:rPr>
-          <w:t>Es konnten keine Einträge für ein Abbildungsverzeichnis gefunden werden.</w:t>
-        </w:r>
-      </w:fldSimple>
+      <w:r>
+        <w:fldChar w:fldCharType="begin"/>
+      </w:r>
+      <w:r>
+        <w:instrText xml:space="preserve"> TOC \h \z \c "Abb." </w:instrText>
+      </w:r>
+      <w:r>
+        <w:fldChar w:fldCharType="separate"/>
+      </w:r>
+      <w:r>
+        <w:rPr>
+          <w:b/>
+          <w:bCs/>
+          <w:noProof/>
+        </w:rPr>
+        <w:t>Es konnten keine Einträge für ein Abbildungsverzeichnis gefunden werden.</w:t>
+      </w:r>
+      <w:r>
+        <w:rPr>
+          <w:b/>
+          <w:bCs/>
+          <w:noProof/>
+        </w:rPr>
+        <w:fldChar w:fldCharType="end"/>
+      </w:r>
     </w:p>
     <w:p/>
     <w:p>
@@ -2654,16 +2704,31 @@
       <w:bookmarkEnd w:id="2"/>
     </w:p>
     <w:p>
-      <w:fldSimple w:instr=" TOC \h \z \c &quot;Tab.&quot; ">
-        <w:r>
-          <w:rPr>
-            <w:b/>
-            <w:bCs/>
-            <w:noProof/>
-          </w:rPr>
-          <w:t>Es konnten keine Einträge für ein Abbildungsverzeichnis gefunden werden.</w:t>
-        </w:r>
-      </w:fldSimple>
+      <w:r>
+        <w:fldChar w:fldCharType="begin"/>
+      </w:r>
+      <w:r>
+        <w:instrText xml:space="preserve"> TOC \h \z \c "Tab." </w:instrText>
+      </w:r>
+      <w:r>
+        <w:fldChar w:fldCharType="separate"/>
+      </w:r>
+      <w:r>
+        <w:rPr>
+          <w:b/>
+          <w:bCs/>
+          <w:noProof/>
+        </w:rPr>
+        <w:t>Es konnten keine Einträge für ein Abbildungsverzeichnis gefunden werden.</w:t>
+      </w:r>
+      <w:r>
+        <w:rPr>
+          <w:b/>
+          <w:bCs/>
+          <w:noProof/>
+        </w:rPr>
+        <w:fldChar w:fldCharType="end"/>
+      </w:r>
     </w:p>
     <w:p/>
     <w:p>
@@ -2821,7 +2886,7 @@
                 <v:shape id="_x0000_i1025" type="#_x0000_t75" style="width:12.6pt;height:18.6pt" o:ole="">
                   <v:imagedata r:id="rId9" o:title=""/>
                 </v:shape>
-                <o:OLEObject Type="Embed" ProgID="Equation.3" ShapeID="_x0000_i1025" DrawAspect="Content" ObjectID="_1669100352" r:id="rId10"/>
+                <o:OLEObject Type="Embed" ProgID="Equation.3" ShapeID="_x0000_i1025" DrawAspect="Content" ObjectID="_1669285219" r:id="rId10"/>
               </w:object>
             </w:r>
           </w:p>
@@ -3255,10 +3320,223 @@
         <w:t>Einleitung</w:t>
       </w:r>
       <w:bookmarkEnd w:id="6"/>
-    </w:p>
-    <w:p>
-      <w:r>
-        <w:t>BASTIAN MELCHIOR</w:t>
+      <w:r>
+        <w:t xml:space="preserve"> </w:t>
+      </w:r>
+      <w:r>
+        <w:rPr>
+          <w:color w:val="FF0000"/>
+        </w:rPr>
+        <w:t>Bastian</w:t>
+      </w:r>
+    </w:p>
+    <w:p>
+      <w:r>
+        <w:t xml:space="preserve">In diesem Kapitel </w:t>
+      </w:r>
+      <w:r>
+        <w:t>werden</w:t>
+      </w:r>
+      <w:r>
+        <w:t xml:space="preserve"> die Motivation </w:t>
+      </w:r>
+      <w:r>
+        <w:t xml:space="preserve">sowie die Zielsetzung </w:t>
+      </w:r>
+      <w:r>
+        <w:t>für das Projekt dargelegt</w:t>
+      </w:r>
+      <w:r>
+        <w:t xml:space="preserve">. </w:t>
+      </w:r>
+      <w:r>
+        <w:t xml:space="preserve">Und </w:t>
+      </w:r>
+      <w:r>
+        <w:t>es</w:t>
+      </w:r>
+      <w:r>
+        <w:t xml:space="preserve"> wird ein Überblick über den Aufbau des vorliegenden Projektberichtes gegeben.</w:t>
+      </w:r>
+    </w:p>
+    <w:p>
+      <w:pPr>
+        <w:pStyle w:val="berschrift2"/>
+      </w:pPr>
+      <w:r>
+        <w:t>Motivation und Zielsetzung</w:t>
+      </w:r>
+    </w:p>
+    <w:p>
+      <w:r>
+        <w:t xml:space="preserve">Die Motivation für das Projekt besteht darin, sich mit relevanten Themen, wie der Ansteuerung eines Touchdisplays zur Dateneingabe oder der </w:t>
+      </w:r>
+      <w:r>
+        <w:t xml:space="preserve">Erzeugung eines optischen Feedbacks über eine LED Matrix auseinanderzusetzen. Somit soll theoretisch erlerntes Wissen angewandt werden und durch die </w:t>
+      </w:r>
+      <w:r>
+        <w:t xml:space="preserve">Anwendung in der </w:t>
+      </w:r>
+      <w:r>
+        <w:t>Praxis vertieft werden.</w:t>
+      </w:r>
+    </w:p>
+    <w:p>
+      <w:r>
+        <w:t xml:space="preserve">Das Ziel des Projektes ist es ein gesamtheitlich funktionierendes System aufzubauen. Dieses System besteht soll aus den Komponenten Touchdisplay, FPGA Platine und einer eigens angefertigten LED Matrix bestehen. Das Touchdisplay soll dabei als Eingabekomponente Befehle über den Display einlesen und an den Mircroblaze auf dem FPGA aussenden. Die Datenauswertung in der Applikationssoftware wird in C implementiert. Nach erfolgter Auswertung der Eingabedaten sollen die </w:t>
+      </w:r>
+      <w:r>
+        <w:t>Ausgabedaten</w:t>
+      </w:r>
+      <w:r>
+        <w:t xml:space="preserve"> über zwei VHDL Module an die LED Matrix gesendet werden. </w:t>
+      </w:r>
+    </w:p>
+    <w:p/>
+    <w:p>
+      <w:pPr>
+        <w:jc w:val="center"/>
+        <w:rPr>
+          <w:color w:val="FF0000"/>
+        </w:rPr>
+      </w:pPr>
+      <w:r>
+        <w:rPr>
+          <w:color w:val="FF0000"/>
+        </w:rPr>
+        <w:t>Ggf. ein Bild der Gesamtarchitektur</w:t>
+      </w:r>
+    </w:p>
+    <w:p>
+      <w:pPr>
+        <w:pStyle w:val="berschrift2"/>
+      </w:pPr>
+      <w:r>
+        <w:t>Aufbau des Projektberichtes</w:t>
+      </w:r>
+    </w:p>
+    <w:p>
+      <w:r>
+        <w:t xml:space="preserve">Nach der Einleitung wird zunächst in Kapitel </w:t>
+      </w:r>
+      <w:r>
+        <w:fldChar w:fldCharType="begin"/>
+      </w:r>
+      <w:r>
+        <w:instrText xml:space="preserve"> REF _Ref58672084 \r \h </w:instrText>
+      </w:r>
+      <w:r>
+        <w:fldChar w:fldCharType="separate"/>
+      </w:r>
+      <w:r>
+        <w:t>2</w:t>
+      </w:r>
+      <w:r>
+        <w:fldChar w:fldCharType="end"/>
+      </w:r>
+      <w:r>
+        <w:t xml:space="preserve"> der Aufbau der Hardware der LED Matrix beschrieben. Dabei wird sowohl die Architektur des Matrixrahmens als auch die Verkabelung der einzelnen Komponenten und die resultierende Stückliste erklärt. Darauf </w:t>
+      </w:r>
+      <w:r>
+        <w:t xml:space="preserve">wird in Kapitel </w:t>
+      </w:r>
+      <w:r>
+        <w:fldChar w:fldCharType="begin"/>
+      </w:r>
+      <w:r>
+        <w:instrText xml:space="preserve"> REF _Ref58672252 \r \h </w:instrText>
+      </w:r>
+      <w:r>
+        <w:fldChar w:fldCharType="separate"/>
+      </w:r>
+      <w:r>
+        <w:t>3</w:t>
+      </w:r>
+      <w:r>
+        <w:fldChar w:fldCharType="end"/>
+      </w:r>
+      <w:r>
+        <w:t xml:space="preserve"> die Softwarearchitektur aufgezeigt und es werden die Schnittstellen zwischen den einzelnen Modulen definiert. Daran anknüpfend wird in Kapitel </w:t>
+      </w:r>
+      <w:r>
+        <w:fldChar w:fldCharType="begin"/>
+      </w:r>
+      <w:r>
+        <w:instrText xml:space="preserve"> REF _Ref58672325 \r \h </w:instrText>
+      </w:r>
+      <w:r>
+        <w:fldChar w:fldCharType="separate"/>
+      </w:r>
+      <w:r>
+        <w:t>4</w:t>
+      </w:r>
+      <w:r>
+        <w:fldChar w:fldCharType="end"/>
+      </w:r>
+      <w:r>
+        <w:t xml:space="preserve">, </w:t>
+      </w:r>
+      <w:r>
+        <w:fldChar w:fldCharType="begin"/>
+      </w:r>
+      <w:r>
+        <w:instrText xml:space="preserve"> REF _Ref58672326 \r \h </w:instrText>
+      </w:r>
+      <w:r>
+        <w:fldChar w:fldCharType="separate"/>
+      </w:r>
+      <w:r>
+        <w:t>5</w:t>
+      </w:r>
+      <w:r>
+        <w:fldChar w:fldCharType="end"/>
+      </w:r>
+      <w:r>
+        <w:t xml:space="preserve"> und </w:t>
+      </w:r>
+      <w:r>
+        <w:fldChar w:fldCharType="begin"/>
+      </w:r>
+      <w:r>
+        <w:instrText xml:space="preserve"> REF _Ref58672328 \r \h </w:instrText>
+      </w:r>
+      <w:r>
+        <w:fldChar w:fldCharType="separate"/>
+      </w:r>
+      <w:r>
+        <w:t>6</w:t>
+      </w:r>
+      <w:r>
+        <w:fldChar w:fldCharType="end"/>
+      </w:r>
+      <w:r>
+        <w:t xml:space="preserve"> die Funktionsweise bzw. das innere Verhalten der Softwaremodule beschrieben. Zuletzt wird der Projektbericht in Kapitel </w:t>
+      </w:r>
+      <w:r>
+        <w:fldChar w:fldCharType="begin"/>
+      </w:r>
+      <w:r>
+        <w:instrText xml:space="preserve"> REF _Ref58672408 \r \h </w:instrText>
+      </w:r>
+      <w:r>
+        <w:fldChar w:fldCharType="separate"/>
+      </w:r>
+      <w:r>
+        <w:t>7</w:t>
+      </w:r>
+      <w:r>
+        <w:fldChar w:fldCharType="end"/>
+      </w:r>
+      <w:r>
+        <w:t xml:space="preserve"> mit der Zusammenfassung bzw. der Evaluation der Ergebnisse und einem Ausblick über mögliche Erweiterungen </w:t>
+      </w:r>
+      <w:proofErr w:type="spellStart"/>
+      <w:r>
+        <w:t>aberundet</w:t>
+      </w:r>
+      <w:proofErr w:type="spellEnd"/>
+      <w:r>
+        <w:t>.</w:t>
       </w:r>
     </w:p>
     <w:p>
@@ -3266,6 +3544,7 @@
         <w:pStyle w:val="berschrift1"/>
       </w:pPr>
       <w:bookmarkStart w:id="7" w:name="_Toc58484426"/>
+      <w:bookmarkStart w:id="8" w:name="_Ref58672084"/>
       <w:r>
         <w:lastRenderedPageBreak/>
         <w:t>Hardware</w:t>
@@ -3277,6 +3556,7 @@
         <w:t>ufbau</w:t>
       </w:r>
       <w:bookmarkEnd w:id="7"/>
+      <w:bookmarkEnd w:id="8"/>
     </w:p>
     <w:p>
       <w:r>
@@ -3388,7 +3668,8 @@
       <w:pPr>
         <w:pStyle w:val="berschrift1"/>
       </w:pPr>
-      <w:bookmarkStart w:id="8" w:name="_Toc58484427"/>
+      <w:bookmarkStart w:id="9" w:name="_Toc58484427"/>
+      <w:bookmarkStart w:id="10" w:name="_Ref58672252"/>
       <w:r>
         <w:lastRenderedPageBreak/>
         <w:t>Software</w:t>
@@ -3399,7 +3680,8 @@
       <w:r>
         <w:t>rchitektur</w:t>
       </w:r>
-      <w:bookmarkEnd w:id="8"/>
+      <w:bookmarkEnd w:id="9"/>
+      <w:bookmarkEnd w:id="10"/>
     </w:p>
     <w:p>
       <w:pPr>
@@ -3506,11 +3788,13 @@
       <w:pPr>
         <w:pStyle w:val="berschrift1"/>
       </w:pPr>
+      <w:bookmarkStart w:id="11" w:name="_Ref58672325"/>
       <w:proofErr w:type="spellStart"/>
       <w:r>
         <w:lastRenderedPageBreak/>
         <w:t>MainStateMachine</w:t>
       </w:r>
+      <w:bookmarkEnd w:id="11"/>
       <w:proofErr w:type="spellEnd"/>
     </w:p>
     <w:p>
@@ -3545,12 +3829,14 @@
       <w:pPr>
         <w:pStyle w:val="berschrift1"/>
       </w:pPr>
-      <w:bookmarkStart w:id="9" w:name="_Toc58484429"/>
+      <w:bookmarkStart w:id="12" w:name="_Toc58484429"/>
+      <w:bookmarkStart w:id="13" w:name="_Ref58672326"/>
       <w:r>
         <w:lastRenderedPageBreak/>
         <w:t>Display</w:t>
       </w:r>
-      <w:bookmarkEnd w:id="9"/>
+      <w:bookmarkEnd w:id="12"/>
+      <w:bookmarkEnd w:id="13"/>
     </w:p>
     <w:p>
       <w:r>
@@ -3561,7 +3847,7 @@
       <w:pPr>
         <w:pStyle w:val="berschrift2"/>
       </w:pPr>
-      <w:bookmarkStart w:id="10" w:name="_Toc58484430"/>
+      <w:bookmarkStart w:id="14" w:name="_Toc58484430"/>
       <w:proofErr w:type="spellStart"/>
       <w:r>
         <w:t>MyDisp</w:t>
@@ -3570,39 +3856,41 @@
       <w:r>
         <w:t>-Bibliothek</w:t>
       </w:r>
-      <w:bookmarkEnd w:id="10"/>
+      <w:bookmarkEnd w:id="14"/>
     </w:p>
     <w:p/>
     <w:p>
       <w:pPr>
         <w:pStyle w:val="berschrift2"/>
       </w:pPr>
-      <w:bookmarkStart w:id="11" w:name="_Toc58484431"/>
+      <w:bookmarkStart w:id="15" w:name="_Toc58484431"/>
       <w:r>
         <w:t>Display-Treiber</w:t>
       </w:r>
-      <w:bookmarkEnd w:id="11"/>
+      <w:bookmarkEnd w:id="15"/>
     </w:p>
     <w:p>
       <w:pPr>
         <w:pStyle w:val="berschrift1"/>
       </w:pPr>
-      <w:bookmarkStart w:id="12" w:name="_Toc58484432"/>
+      <w:bookmarkStart w:id="16" w:name="_Toc58484432"/>
+      <w:bookmarkStart w:id="17" w:name="_Ref58672328"/>
       <w:r>
         <w:lastRenderedPageBreak/>
         <w:t>LED-Software</w:t>
       </w:r>
-      <w:bookmarkEnd w:id="12"/>
+      <w:bookmarkEnd w:id="16"/>
+      <w:bookmarkEnd w:id="17"/>
     </w:p>
     <w:p>
       <w:pPr>
         <w:pStyle w:val="berschrift2"/>
       </w:pPr>
-      <w:bookmarkStart w:id="13" w:name="_Toc58484433"/>
+      <w:bookmarkStart w:id="18" w:name="_Toc58484433"/>
       <w:r>
         <w:t>LED-Treiber</w:t>
       </w:r>
-      <w:bookmarkEnd w:id="13"/>
+      <w:bookmarkEnd w:id="18"/>
     </w:p>
     <w:p>
       <w:r>
@@ -3613,21 +3901,21 @@
       <w:pPr>
         <w:pStyle w:val="berschrift3"/>
       </w:pPr>
-      <w:bookmarkStart w:id="14" w:name="_Toc58484434"/>
+      <w:bookmarkStart w:id="19" w:name="_Toc58484434"/>
       <w:r>
         <w:t>Grundfunktionen</w:t>
       </w:r>
-      <w:bookmarkEnd w:id="14"/>
+      <w:bookmarkEnd w:id="19"/>
     </w:p>
     <w:p>
       <w:pPr>
         <w:pStyle w:val="berschrift3"/>
       </w:pPr>
-      <w:bookmarkStart w:id="15" w:name="_Toc58484435"/>
+      <w:bookmarkStart w:id="20" w:name="_Toc58484435"/>
       <w:r>
         <w:t>Spezielle Funktion</w:t>
       </w:r>
-      <w:bookmarkEnd w:id="15"/>
+      <w:bookmarkEnd w:id="20"/>
     </w:p>
     <w:p>
       <w:r>
@@ -3638,31 +3926,31 @@
       <w:pPr>
         <w:pStyle w:val="berschrift3"/>
       </w:pPr>
-      <w:bookmarkStart w:id="16" w:name="_Toc58484436"/>
+      <w:bookmarkStart w:id="21" w:name="_Toc58484436"/>
       <w:r>
         <w:t>Spezielle Funktion</w:t>
       </w:r>
-      <w:bookmarkEnd w:id="16"/>
+      <w:bookmarkEnd w:id="21"/>
     </w:p>
     <w:p>
       <w:pPr>
         <w:pStyle w:val="berschrift3"/>
       </w:pPr>
-      <w:bookmarkStart w:id="17" w:name="_Toc58484437"/>
+      <w:bookmarkStart w:id="22" w:name="_Toc58484437"/>
       <w:r>
         <w:t>Spezielle Funktion</w:t>
       </w:r>
-      <w:bookmarkEnd w:id="17"/>
+      <w:bookmarkEnd w:id="22"/>
     </w:p>
     <w:p>
       <w:pPr>
         <w:pStyle w:val="berschrift2"/>
       </w:pPr>
-      <w:bookmarkStart w:id="18" w:name="_Toc58484438"/>
+      <w:bookmarkStart w:id="23" w:name="_Toc58484438"/>
       <w:r>
         <w:t>Statische Anzeige</w:t>
       </w:r>
-      <w:bookmarkEnd w:id="18"/>
+      <w:bookmarkEnd w:id="23"/>
     </w:p>
     <w:p>
       <w:r>
@@ -3673,11 +3961,11 @@
       <w:pPr>
         <w:pStyle w:val="berschrift2"/>
       </w:pPr>
-      <w:bookmarkStart w:id="19" w:name="_Toc58484439"/>
+      <w:bookmarkStart w:id="24" w:name="_Toc58484439"/>
       <w:r>
         <w:t>Dynamische Anzeige</w:t>
       </w:r>
-      <w:bookmarkEnd w:id="19"/>
+      <w:bookmarkEnd w:id="24"/>
     </w:p>
     <w:p>
       <w:r>
@@ -3688,11 +3976,11 @@
       <w:pPr>
         <w:pStyle w:val="berschrift2"/>
       </w:pPr>
-      <w:bookmarkStart w:id="20" w:name="_Toc58484440"/>
+      <w:bookmarkStart w:id="25" w:name="_Toc58484440"/>
       <w:r>
         <w:t>Tetris</w:t>
       </w:r>
-      <w:bookmarkEnd w:id="20"/>
+      <w:bookmarkEnd w:id="25"/>
     </w:p>
     <w:p>
       <w:r>
@@ -3704,12 +3992,14 @@
       <w:pPr>
         <w:pStyle w:val="berschrift1"/>
       </w:pPr>
-      <w:bookmarkStart w:id="21" w:name="_Toc58484441"/>
+      <w:bookmarkStart w:id="26" w:name="_Toc58484441"/>
+      <w:bookmarkStart w:id="27" w:name="_Ref58672408"/>
       <w:r>
         <w:lastRenderedPageBreak/>
         <w:t>Zusammenfassung und Ausblick</w:t>
       </w:r>
-      <w:bookmarkEnd w:id="21"/>
+      <w:bookmarkEnd w:id="26"/>
+      <w:bookmarkEnd w:id="27"/>
     </w:p>
     <w:p>
       <w:r>
@@ -3734,14 +4024,14 @@
           <w:numId w:val="0"/>
         </w:numPr>
       </w:pPr>
-      <w:bookmarkStart w:id="22" w:name="_Toc398457018"/>
-      <w:bookmarkStart w:id="23" w:name="_Toc58484442"/>
+      <w:bookmarkStart w:id="28" w:name="_Toc398457018"/>
+      <w:bookmarkStart w:id="29" w:name="_Toc58484442"/>
       <w:r>
         <w:lastRenderedPageBreak/>
         <w:t>Literaturverzeichnis</w:t>
       </w:r>
-      <w:bookmarkEnd w:id="22"/>
-      <w:bookmarkEnd w:id="23"/>
+      <w:bookmarkEnd w:id="28"/>
+      <w:bookmarkEnd w:id="29"/>
     </w:p>
     <w:p>
       <w:pPr>
@@ -3821,20 +4111,20 @@
           <w:numId w:val="0"/>
         </w:numPr>
       </w:pPr>
-      <w:bookmarkStart w:id="24" w:name="_Toc398366770"/>
-      <w:bookmarkStart w:id="25" w:name="_Ref398388885"/>
-      <w:bookmarkStart w:id="26" w:name="_Ref398388904"/>
-      <w:bookmarkStart w:id="27" w:name="_Toc398457019"/>
-      <w:bookmarkStart w:id="28" w:name="_Toc58484443"/>
+      <w:bookmarkStart w:id="30" w:name="_Toc398366770"/>
+      <w:bookmarkStart w:id="31" w:name="_Ref398388885"/>
+      <w:bookmarkStart w:id="32" w:name="_Ref398388904"/>
+      <w:bookmarkStart w:id="33" w:name="_Toc398457019"/>
+      <w:bookmarkStart w:id="34" w:name="_Toc58484443"/>
       <w:r>
         <w:lastRenderedPageBreak/>
         <w:t>Glossar</w:t>
       </w:r>
-      <w:bookmarkEnd w:id="24"/>
-      <w:bookmarkEnd w:id="25"/>
-      <w:bookmarkEnd w:id="26"/>
-      <w:bookmarkEnd w:id="27"/>
-      <w:bookmarkEnd w:id="28"/>
+      <w:bookmarkEnd w:id="30"/>
+      <w:bookmarkEnd w:id="31"/>
+      <w:bookmarkEnd w:id="32"/>
+      <w:bookmarkEnd w:id="33"/>
+      <w:bookmarkEnd w:id="34"/>
       <w:r>
         <w:tab/>
       </w:r>
@@ -3849,11 +4139,9 @@
       <w:r>
         <w:tab/>
       </w:r>
-      <w:proofErr w:type="spellStart"/>
       <w:r>
         <w:t>Platzhalter</w:t>
       </w:r>
-      <w:proofErr w:type="spellEnd"/>
     </w:p>
     <w:p>
       <w:pPr>
@@ -3885,16 +4173,16 @@
       <w:pPr>
         <w:pStyle w:val="AnhangA1"/>
       </w:pPr>
-      <w:bookmarkStart w:id="29" w:name="_Ref398403233"/>
-      <w:bookmarkStart w:id="30" w:name="_Toc398457021"/>
-      <w:bookmarkStart w:id="31" w:name="_Toc58484444"/>
+      <w:bookmarkStart w:id="35" w:name="_Ref398403233"/>
+      <w:bookmarkStart w:id="36" w:name="_Toc398457021"/>
+      <w:bookmarkStart w:id="37" w:name="_Toc58484444"/>
       <w:r>
         <w:lastRenderedPageBreak/>
         <w:t>Ehrenwörtliche Erklärung</w:t>
       </w:r>
-      <w:bookmarkEnd w:id="29"/>
-      <w:bookmarkEnd w:id="30"/>
-      <w:bookmarkEnd w:id="31"/>
+      <w:bookmarkEnd w:id="35"/>
+      <w:bookmarkEnd w:id="36"/>
+      <w:bookmarkEnd w:id="37"/>
     </w:p>
     <w:p>
       <w:pPr>
@@ -4174,7 +4462,6 @@
         <w:docPartUnique/>
       </w:docPartObj>
     </w:sdtPr>
-    <w:sdtEndPr/>
     <w:sdtContent>
       <w:p>
         <w:pPr>
@@ -4234,7 +4521,7 @@
         <w:rPr>
           <w:noProof/>
         </w:rPr>
-        <w:t>Glossar</w:t>
+        <w:t>Hardwareaufbau</w:t>
       </w:r>
     </w:fldSimple>
   </w:p>

</xml_diff>